<commit_message>
Same addtition as yesterday
</commit_message>
<xml_diff>
--- a/PCA_clustering_brainstorm.docx
+++ b/PCA_clustering_brainstorm.docx
@@ -463,6 +463,7 @@
           <w:lang w:val="en-US"/>
         </w:rPr>
       </w:pPr>
+      <w:commentRangeStart w:id="0"/>
       <w:r>
         <w:rPr>
           <w:b/>
@@ -570,6 +571,13 @@
         </w:rPr>
         <w:t xml:space="preserve">Apply filter to [CERES Matrix] with all genes </w:t>
       </w:r>
+      <w:commentRangeEnd w:id="0"/>
+      <w:r>
+        <w:rPr>
+          <w:rStyle w:val="Kommentarzeichen"/>
+        </w:rPr>
+        <w:commentReference w:id="0"/>
+      </w:r>
     </w:p>
     <w:p>
       <w:pPr>
@@ -615,7 +623,15 @@
         <w:rPr>
           <w:lang w:val="en-US"/>
         </w:rPr>
-        <w:t xml:space="preserve"> (non-parametric test) calculating t-values for Gene A with all other genes in </w:t>
+        <w:t xml:space="preserve"> (non-parametric test) calculating t-values for Gene A </w:t>
+      </w:r>
+      <w:bookmarkStart w:id="1" w:name="_GoBack"/>
+      <w:bookmarkEnd w:id="1"/>
+      <w:r>
+        <w:rPr>
+          <w:lang w:val="en-US"/>
+        </w:rPr>
+        <w:t xml:space="preserve">with all other genes in </w:t>
       </w:r>
     </w:p>
     <w:p>
@@ -799,8 +815,6 @@
         </w:rPr>
         <w:t>Repeat for other driver mutations</w:t>
       </w:r>
-      <w:bookmarkStart w:id="0" w:name="_GoBack"/>
-      <w:bookmarkEnd w:id="0"/>
     </w:p>
     <w:p>
       <w:pPr>
@@ -931,6 +945,71 @@
     </w:sectPr>
   </w:body>
 </w:document>
+</file>
+
+<file path=word/comments.xml><?xml version="1.0" encoding="utf-8"?>
+<w:comments xmlns:wpc="http://schemas.microsoft.com/office/word/2010/wordprocessingCanvas" xmlns:cx="http://schemas.microsoft.com/office/drawing/2014/chartex" xmlns:cx1="http://schemas.microsoft.com/office/drawing/2015/9/8/chartex" xmlns:cx2="http://schemas.microsoft.com/office/drawing/2015/10/21/chartex" xmlns:cx3="http://schemas.microsoft.com/office/drawing/2016/5/9/chartex" xmlns:cx4="http://schemas.microsoft.com/office/drawing/2016/5/10/chartex" xmlns:cx5="http://schemas.microsoft.com/office/drawing/2016/5/11/chartex" xmlns:cx6="http://schemas.microsoft.com/office/drawing/2016/5/12/chartex" xmlns:cx7="http://schemas.microsoft.com/office/drawing/2016/5/13/chartex" xmlns:cx8="http://schemas.microsoft.com/office/drawing/2016/5/14/chartex" xmlns:mc="http://schemas.openxmlformats.org/markup-compatibility/2006" xmlns:aink="http://schemas.microsoft.com/office/drawing/2016/ink" xmlns:am3d="http://schemas.microsoft.com/office/drawing/2017/model3d" xmlns:o="urn:schemas-microsoft-com:office:office" xmlns:r="http://schemas.openxmlformats.org/officeDocument/2006/relationships" xmlns:m="http://schemas.openxmlformats.org/officeDocument/2006/math" xmlns:v="urn:schemas-microsoft-com:vml" xmlns:wp14="http://schemas.microsoft.com/office/word/2010/wordprocessingDrawing" xmlns:wp="http://schemas.openxmlformats.org/drawingml/2006/wordprocessingDrawing" xmlns:w10="urn:schemas-microsoft-com:office:word" xmlns:w="http://schemas.openxmlformats.org/wordprocessingml/2006/main" xmlns:w14="http://schemas.microsoft.com/office/word/2010/wordml" xmlns:w15="http://schemas.microsoft.com/office/word/2012/wordml" xmlns:w16cid="http://schemas.microsoft.com/office/word/2016/wordml/cid" xmlns:w16se="http://schemas.microsoft.com/office/word/2015/wordml/symex" xmlns:wpg="http://schemas.microsoft.com/office/word/2010/wordprocessingGroup" xmlns:wpi="http://schemas.microsoft.com/office/word/2010/wordprocessingInk" xmlns:wne="http://schemas.microsoft.com/office/word/2006/wordml" xmlns:wps="http://schemas.microsoft.com/office/word/2010/wordprocessingShape" mc:Ignorable="w14 w15 w16se w16cid wp14">
+  <w:comment w:id="0" w:author="Lisa Marie Milchsack" w:date="2019-05-11T00:52:00Z" w:initials="LMM">
+    <w:p>
+      <w:pPr>
+        <w:pStyle w:val="Kommentartext"/>
+      </w:pPr>
+      <w:r>
+        <w:rPr>
+          <w:rStyle w:val="Kommentarzeichen"/>
+        </w:rPr>
+        <w:annotationRef/>
+      </w:r>
+      <w:r>
+        <w:t xml:space="preserve">müssen hier nicht die Schritte 6 &amp; 7 mit Schritt 5 vertauscht werden? Ansonsten würden wir in den </w:t>
+      </w:r>
+      <w:proofErr w:type="spellStart"/>
+      <w:r>
+        <w:t>average</w:t>
+      </w:r>
+      <w:proofErr w:type="spellEnd"/>
+      <w:r>
+        <w:t xml:space="preserve"> </w:t>
+      </w:r>
+      <w:proofErr w:type="spellStart"/>
+      <w:r>
+        <w:t>ceres</w:t>
+      </w:r>
+      <w:proofErr w:type="spellEnd"/>
+      <w:r>
+        <w:t xml:space="preserve"> score sehr wahrscheinlich viele Werte miteinbeziehen, die nicht den </w:t>
+      </w:r>
+      <w:proofErr w:type="spellStart"/>
+      <w:r>
+        <w:t>impact</w:t>
+      </w:r>
+      <w:proofErr w:type="spellEnd"/>
+      <w:r>
+        <w:t xml:space="preserve"> einer Mutation auf die </w:t>
+      </w:r>
+      <w:proofErr w:type="spellStart"/>
+      <w:r>
+        <w:t>viability</w:t>
+      </w:r>
+      <w:proofErr w:type="spellEnd"/>
+      <w:r>
+        <w:t xml:space="preserve"> wiederspiegeln</w:t>
+      </w:r>
+    </w:p>
+  </w:comment>
+</w:comments>
+</file>
+
+<file path=word/commentsExtended.xml><?xml version="1.0" encoding="utf-8"?>
+<w15:commentsEx xmlns:wpc="http://schemas.microsoft.com/office/word/2010/wordprocessingCanvas" xmlns:cx="http://schemas.microsoft.com/office/drawing/2014/chartex" xmlns:cx1="http://schemas.microsoft.com/office/drawing/2015/9/8/chartex" xmlns:cx2="http://schemas.microsoft.com/office/drawing/2015/10/21/chartex" xmlns:cx3="http://schemas.microsoft.com/office/drawing/2016/5/9/chartex" xmlns:cx4="http://schemas.microsoft.com/office/drawing/2016/5/10/chartex" xmlns:cx5="http://schemas.microsoft.com/office/drawing/2016/5/11/chartex" xmlns:cx6="http://schemas.microsoft.com/office/drawing/2016/5/12/chartex" xmlns:cx7="http://schemas.microsoft.com/office/drawing/2016/5/13/chartex" xmlns:cx8="http://schemas.microsoft.com/office/drawing/2016/5/14/chartex" xmlns:mc="http://schemas.openxmlformats.org/markup-compatibility/2006" xmlns:aink="http://schemas.microsoft.com/office/drawing/2016/ink" xmlns:am3d="http://schemas.microsoft.com/office/drawing/2017/model3d" xmlns:o="urn:schemas-microsoft-com:office:office" xmlns:r="http://schemas.openxmlformats.org/officeDocument/2006/relationships" xmlns:m="http://schemas.openxmlformats.org/officeDocument/2006/math" xmlns:v="urn:schemas-microsoft-com:vml" xmlns:wp14="http://schemas.microsoft.com/office/word/2010/wordprocessingDrawing" xmlns:wp="http://schemas.openxmlformats.org/drawingml/2006/wordprocessingDrawing" xmlns:w10="urn:schemas-microsoft-com:office:word" xmlns:w="http://schemas.openxmlformats.org/wordprocessingml/2006/main" xmlns:w14="http://schemas.microsoft.com/office/word/2010/wordml" xmlns:w15="http://schemas.microsoft.com/office/word/2012/wordml" xmlns:w16cid="http://schemas.microsoft.com/office/word/2016/wordml/cid" xmlns:w16se="http://schemas.microsoft.com/office/word/2015/wordml/symex" xmlns:wpg="http://schemas.microsoft.com/office/word/2010/wordprocessingGroup" xmlns:wpi="http://schemas.microsoft.com/office/word/2010/wordprocessingInk" xmlns:wne="http://schemas.microsoft.com/office/word/2006/wordml" xmlns:wps="http://schemas.microsoft.com/office/word/2010/wordprocessingShape" mc:Ignorable="w14 w15 w16se w16cid wp14">
+  <w15:commentEx w15:paraId="7972DA2C" w15:done="0"/>
+</w15:commentsEx>
+</file>
+
+<file path=word/commentsIds.xml><?xml version="1.0" encoding="utf-8"?>
+<w16cid:commentsIds xmlns:wpc="http://schemas.microsoft.com/office/word/2010/wordprocessingCanvas" xmlns:cx="http://schemas.microsoft.com/office/drawing/2014/chartex" xmlns:cx1="http://schemas.microsoft.com/office/drawing/2015/9/8/chartex" xmlns:cx2="http://schemas.microsoft.com/office/drawing/2015/10/21/chartex" xmlns:cx3="http://schemas.microsoft.com/office/drawing/2016/5/9/chartex" xmlns:cx4="http://schemas.microsoft.com/office/drawing/2016/5/10/chartex" xmlns:cx5="http://schemas.microsoft.com/office/drawing/2016/5/11/chartex" xmlns:cx6="http://schemas.microsoft.com/office/drawing/2016/5/12/chartex" xmlns:cx7="http://schemas.microsoft.com/office/drawing/2016/5/13/chartex" xmlns:cx8="http://schemas.microsoft.com/office/drawing/2016/5/14/chartex" xmlns:mc="http://schemas.openxmlformats.org/markup-compatibility/2006" xmlns:aink="http://schemas.microsoft.com/office/drawing/2016/ink" xmlns:am3d="http://schemas.microsoft.com/office/drawing/2017/model3d" xmlns:o="urn:schemas-microsoft-com:office:office" xmlns:r="http://schemas.openxmlformats.org/officeDocument/2006/relationships" xmlns:m="http://schemas.openxmlformats.org/officeDocument/2006/math" xmlns:v="urn:schemas-microsoft-com:vml" xmlns:wp14="http://schemas.microsoft.com/office/word/2010/wordprocessingDrawing" xmlns:wp="http://schemas.openxmlformats.org/drawingml/2006/wordprocessingDrawing" xmlns:w10="urn:schemas-microsoft-com:office:word" xmlns:w="http://schemas.openxmlformats.org/wordprocessingml/2006/main" xmlns:w14="http://schemas.microsoft.com/office/word/2010/wordml" xmlns:w15="http://schemas.microsoft.com/office/word/2012/wordml" xmlns:w16cid="http://schemas.microsoft.com/office/word/2016/wordml/cid" xmlns:w16se="http://schemas.microsoft.com/office/word/2015/wordml/symex" xmlns:wpg="http://schemas.microsoft.com/office/word/2010/wordprocessingGroup" xmlns:wpi="http://schemas.microsoft.com/office/word/2010/wordprocessingInk" xmlns:wne="http://schemas.microsoft.com/office/word/2006/wordml" xmlns:wps="http://schemas.microsoft.com/office/word/2010/wordprocessingShape" mc:Ignorable="w14 w15 w16se w16cid wp14">
+  <w16cid:commentId w16cid:paraId="7972DA2C" w16cid:durableId="20809B54"/>
+</w16cid:commentsIds>
 </file>
 
 <file path=word/numbering.xml><?xml version="1.0" encoding="utf-8"?>
@@ -1292,6 +1371,14 @@
     <w:abstractNumId w:val="3"/>
   </w:num>
 </w:numbering>
+</file>
+
+<file path=word/people.xml><?xml version="1.0" encoding="utf-8"?>
+<w15:people xmlns:wpc="http://schemas.microsoft.com/office/word/2010/wordprocessingCanvas" xmlns:cx="http://schemas.microsoft.com/office/drawing/2014/chartex" xmlns:cx1="http://schemas.microsoft.com/office/drawing/2015/9/8/chartex" xmlns:cx2="http://schemas.microsoft.com/office/drawing/2015/10/21/chartex" xmlns:cx3="http://schemas.microsoft.com/office/drawing/2016/5/9/chartex" xmlns:cx4="http://schemas.microsoft.com/office/drawing/2016/5/10/chartex" xmlns:cx5="http://schemas.microsoft.com/office/drawing/2016/5/11/chartex" xmlns:cx6="http://schemas.microsoft.com/office/drawing/2016/5/12/chartex" xmlns:cx7="http://schemas.microsoft.com/office/drawing/2016/5/13/chartex" xmlns:cx8="http://schemas.microsoft.com/office/drawing/2016/5/14/chartex" xmlns:mc="http://schemas.openxmlformats.org/markup-compatibility/2006" xmlns:aink="http://schemas.microsoft.com/office/drawing/2016/ink" xmlns:am3d="http://schemas.microsoft.com/office/drawing/2017/model3d" xmlns:o="urn:schemas-microsoft-com:office:office" xmlns:r="http://schemas.openxmlformats.org/officeDocument/2006/relationships" xmlns:m="http://schemas.openxmlformats.org/officeDocument/2006/math" xmlns:v="urn:schemas-microsoft-com:vml" xmlns:wp14="http://schemas.microsoft.com/office/word/2010/wordprocessingDrawing" xmlns:wp="http://schemas.openxmlformats.org/drawingml/2006/wordprocessingDrawing" xmlns:w10="urn:schemas-microsoft-com:office:word" xmlns:w="http://schemas.openxmlformats.org/wordprocessingml/2006/main" xmlns:w14="http://schemas.microsoft.com/office/word/2010/wordml" xmlns:w15="http://schemas.microsoft.com/office/word/2012/wordml" xmlns:w16cid="http://schemas.microsoft.com/office/word/2016/wordml/cid" xmlns:w16se="http://schemas.microsoft.com/office/word/2015/wordml/symex" xmlns:wpg="http://schemas.microsoft.com/office/word/2010/wordprocessingGroup" xmlns:wpi="http://schemas.microsoft.com/office/word/2010/wordprocessingInk" xmlns:wne="http://schemas.microsoft.com/office/word/2006/wordml" xmlns:wps="http://schemas.microsoft.com/office/word/2010/wordprocessingShape" mc:Ignorable="w14 w15 w16se w16cid wp14">
+  <w15:person w15:author="Lisa Marie Milchsack">
+    <w15:presenceInfo w15:providerId="Windows Live" w15:userId="bb909f44d7d60bca"/>
+  </w15:person>
+</w15:people>
 </file>
 
 <file path=word/styles.xml><?xml version="1.0" encoding="utf-8"?>
@@ -1696,6 +1783,7 @@
   <w:style w:type="character" w:default="1" w:styleId="Absatz-Standardschriftart">
     <w:name w:val="Default Paragraph Font"/>
     <w:uiPriority w:val="1"/>
+    <w:semiHidden/>
     <w:unhideWhenUsed/>
   </w:style>
   <w:style w:type="table" w:default="1" w:styleId="NormaleTabelle">
@@ -1729,6 +1817,104 @@
       <w:ind w:left="720"/>
       <w:contextualSpacing/>
     </w:pPr>
+  </w:style>
+  <w:style w:type="character" w:styleId="Kommentarzeichen">
+    <w:name w:val="annotation reference"/>
+    <w:basedOn w:val="Absatz-Standardschriftart"/>
+    <w:uiPriority w:val="99"/>
+    <w:semiHidden/>
+    <w:unhideWhenUsed/>
+    <w:rsid w:val="008D2CA0"/>
+    <w:rPr>
+      <w:sz w:val="16"/>
+      <w:szCs w:val="16"/>
+    </w:rPr>
+  </w:style>
+  <w:style w:type="paragraph" w:styleId="Kommentartext">
+    <w:name w:val="annotation text"/>
+    <w:basedOn w:val="Standard"/>
+    <w:link w:val="KommentartextZchn"/>
+    <w:uiPriority w:val="99"/>
+    <w:semiHidden/>
+    <w:unhideWhenUsed/>
+    <w:rsid w:val="008D2CA0"/>
+    <w:pPr>
+      <w:spacing w:line="240" w:lineRule="auto"/>
+    </w:pPr>
+    <w:rPr>
+      <w:sz w:val="20"/>
+      <w:szCs w:val="20"/>
+    </w:rPr>
+  </w:style>
+  <w:style w:type="character" w:customStyle="1" w:styleId="KommentartextZchn">
+    <w:name w:val="Kommentartext Zchn"/>
+    <w:basedOn w:val="Absatz-Standardschriftart"/>
+    <w:link w:val="Kommentartext"/>
+    <w:uiPriority w:val="99"/>
+    <w:semiHidden/>
+    <w:rsid w:val="008D2CA0"/>
+    <w:rPr>
+      <w:sz w:val="20"/>
+      <w:szCs w:val="20"/>
+    </w:rPr>
+  </w:style>
+  <w:style w:type="paragraph" w:styleId="Kommentarthema">
+    <w:name w:val="annotation subject"/>
+    <w:basedOn w:val="Kommentartext"/>
+    <w:next w:val="Kommentartext"/>
+    <w:link w:val="KommentarthemaZchn"/>
+    <w:uiPriority w:val="99"/>
+    <w:semiHidden/>
+    <w:unhideWhenUsed/>
+    <w:rsid w:val="008D2CA0"/>
+    <w:rPr>
+      <w:b/>
+      <w:bCs/>
+    </w:rPr>
+  </w:style>
+  <w:style w:type="character" w:customStyle="1" w:styleId="KommentarthemaZchn">
+    <w:name w:val="Kommentarthema Zchn"/>
+    <w:basedOn w:val="KommentartextZchn"/>
+    <w:link w:val="Kommentarthema"/>
+    <w:uiPriority w:val="99"/>
+    <w:semiHidden/>
+    <w:rsid w:val="008D2CA0"/>
+    <w:rPr>
+      <w:b/>
+      <w:bCs/>
+      <w:sz w:val="20"/>
+      <w:szCs w:val="20"/>
+    </w:rPr>
+  </w:style>
+  <w:style w:type="paragraph" w:styleId="Sprechblasentext">
+    <w:name w:val="Balloon Text"/>
+    <w:basedOn w:val="Standard"/>
+    <w:link w:val="SprechblasentextZchn"/>
+    <w:uiPriority w:val="99"/>
+    <w:semiHidden/>
+    <w:unhideWhenUsed/>
+    <w:rsid w:val="008D2CA0"/>
+    <w:pPr>
+      <w:spacing w:after="0" w:line="240" w:lineRule="auto"/>
+    </w:pPr>
+    <w:rPr>
+      <w:rFonts w:ascii="Segoe UI" w:hAnsi="Segoe UI" w:cs="Segoe UI"/>
+      <w:sz w:val="18"/>
+      <w:szCs w:val="18"/>
+    </w:rPr>
+  </w:style>
+  <w:style w:type="character" w:customStyle="1" w:styleId="SprechblasentextZchn">
+    <w:name w:val="Sprechblasentext Zchn"/>
+    <w:basedOn w:val="Absatz-Standardschriftart"/>
+    <w:link w:val="Sprechblasentext"/>
+    <w:uiPriority w:val="99"/>
+    <w:semiHidden/>
+    <w:rsid w:val="008D2CA0"/>
+    <w:rPr>
+      <w:rFonts w:ascii="Segoe UI" w:hAnsi="Segoe UI" w:cs="Segoe UI"/>
+      <w:sz w:val="18"/>
+      <w:szCs w:val="18"/>
+    </w:rPr>
   </w:style>
 </w:styles>
 </file>
@@ -2026,4 +2212,16 @@
     </a:ext>
   </a:extLst>
 </a:theme>
+</file>
+
+<file path=customXml/item1.xml><?xml version="1.0" encoding="utf-8"?>
+<b:Sources xmlns:b="http://schemas.openxmlformats.org/officeDocument/2006/bibliography" xmlns="http://schemas.openxmlformats.org/officeDocument/2006/bibliography" SelectedStyle="\GostTitle.XSL" StyleName="Gost - Titelsortierung" Version="2003"/>
+</file>
+
+<file path=customXml/itemProps1.xml><?xml version="1.0" encoding="utf-8"?>
+<ds:datastoreItem xmlns:ds="http://schemas.openxmlformats.org/officeDocument/2006/customXml" ds:itemID="{F447A228-D343-44A5-8705-1FF73F776086}">
+  <ds:schemaRefs>
+    <ds:schemaRef ds:uri="http://schemas.openxmlformats.org/officeDocument/2006/bibliography"/>
+  </ds:schemaRefs>
+</ds:datastoreItem>
 </file>
</xml_diff>